<commit_message>
Updated my section, reformated spacing
</commit_message>
<xml_diff>
--- a/Prospectus Document.docx
+++ b/Prospectus Document.docx
@@ -1,6 +1,6 @@
 
 <file path=word/document.xml><?xml version="1.0" encoding="utf-8"?>
-<w:document xmlns:wpc="http://schemas.microsoft.com/office/word/2010/wordprocessingCanvas" xmlns:mc="http://schemas.openxmlformats.org/markup-compatibility/2006" xmlns:o="urn:schemas-microsoft-com:office:office" xmlns:r="http://schemas.openxmlformats.org/officeDocument/2006/relationships" xmlns:m="http://schemas.openxmlformats.org/officeDocument/2006/math" xmlns:v="urn:schemas-microsoft-com:vml" xmlns:wp14="http://schemas.microsoft.com/office/word/2010/wordprocessingDrawing" xmlns:wp="http://schemas.openxmlformats.org/drawingml/2006/wordprocessingDrawing" xmlns:w10="urn:schemas-microsoft-com:office:word" xmlns:w="http://schemas.openxmlformats.org/wordprocessingml/2006/main" xmlns:w14="http://schemas.microsoft.com/office/word/2010/wordml" xmlns:wpg="http://schemas.microsoft.com/office/word/2010/wordprocessingGroup" xmlns:wpi="http://schemas.microsoft.com/office/word/2010/wordprocessingInk" xmlns:wne="http://schemas.microsoft.com/office/word/2006/wordml" xmlns:wps="http://schemas.microsoft.com/office/word/2010/wordprocessingShape" mc:Ignorable="w14 wp14">
+<w:document xmlns:wpc="http://schemas.microsoft.com/office/word/2010/wordprocessingCanvas" xmlns:mo="http://schemas.microsoft.com/office/mac/office/2008/main" xmlns:mc="http://schemas.openxmlformats.org/markup-compatibility/2006" xmlns:mv="urn:schemas-microsoft-com:mac:vml" xmlns:o="urn:schemas-microsoft-com:office:office" xmlns:r="http://schemas.openxmlformats.org/officeDocument/2006/relationships" xmlns:m="http://schemas.openxmlformats.org/officeDocument/2006/math" xmlns:v="urn:schemas-microsoft-com:vml" xmlns:wp14="http://schemas.microsoft.com/office/word/2010/wordprocessingDrawing" xmlns:wp="http://schemas.openxmlformats.org/drawingml/2006/wordprocessingDrawing" xmlns:w10="urn:schemas-microsoft-com:office:word" xmlns:w="http://schemas.openxmlformats.org/wordprocessingml/2006/main" xmlns:w14="http://schemas.microsoft.com/office/word/2010/wordml" xmlns:wpg="http://schemas.microsoft.com/office/word/2010/wordprocessingGroup" xmlns:wpi="http://schemas.microsoft.com/office/word/2010/wordprocessingInk" xmlns:wne="http://schemas.microsoft.com/office/word/2006/wordml" xmlns:wps="http://schemas.microsoft.com/office/word/2010/wordprocessingShape" mc:Ignorable="w14 wp14">
   <w:body>
     <w:p>
       <w:pPr>
@@ -63,16 +63,7 @@
         <w:jc w:val="left"/>
       </w:pPr>
       <w:r>
-        <w:t>The idea behind our application is to provide both current and prospective students with some history on historical figures throughout Grand Valley State University'</w:t>
-      </w:r>
-      <w:r>
-        <w:t>s history.  Many of the buildings around campus are named after major contributors and other various figures that have been a part of making Grand Valley one of Michigan’s top universities.  Our client would like an application that would allow students to</w:t>
-      </w:r>
-      <w:r>
-        <w:t xml:space="preserve"> walk around campus and gain some familiarity with the individuals that the buildings are named after.   We plan to produce an interactive application that individuals can use throughout both the Allendale and Pew campuses.  It is important to us to make t</w:t>
-      </w:r>
-      <w:r>
-        <w:t xml:space="preserve">his application extremely user friendly. Since the app is not something the user necessarily needs, we want them to have a good user experience so they return.  </w:t>
+        <w:t xml:space="preserve">The idea behind our application is to provide both current and prospective students with some history on historical figures throughout Grand Valley State University's history.  Many of the buildings around campus are named after major contributors and other various figures that have been a part of making Grand Valley one of Michigan’s top universities.  Our client would like an application that would allow students to walk around campus and gain some familiarity with the individuals that the buildings are named after.   We plan to produce an interactive application that individuals can use throughout both the Allendale and Pew campuses.  It is important to us to make this application extremely user friendly. Since the app is not something the user necessarily needs, we want them to have a good user experience so they return.  </w:t>
       </w:r>
     </w:p>
     <w:p>
@@ -104,16 +95,19 @@
         <w:jc w:val="left"/>
       </w:pPr>
       <w:r>
-        <w:t xml:space="preserve">App should be able to work on all mobile apple products (IPhone, IPod, </w:t>
+        <w:t>App should be able to work on all mo</w:t>
+      </w:r>
+      <w:r>
+        <w:t xml:space="preserve">bile apple products (IPhone, </w:t>
       </w:r>
       <w:proofErr w:type="spellStart"/>
       <w:r>
-        <w:t>I</w:t>
-      </w:r>
-      <w:r>
-        <w:t>Touch</w:t>
+        <w:t>IPad</w:t>
       </w:r>
       <w:proofErr w:type="spellEnd"/>
+      <w:r>
+        <w:t>, IPod</w:t>
+      </w:r>
       <w:r>
         <w:t xml:space="preserve"> etc.)</w:t>
       </w:r>
@@ -258,10 +252,7 @@
         <w:jc w:val="both"/>
       </w:pPr>
       <w:r>
-        <w:t xml:space="preserve">I am new to IOS development so I will be learning many new things throughout this senior </w:t>
-      </w:r>
-      <w:r>
-        <w:t xml:space="preserve">project.  I am primarily a windows user so developing on a Mac will be completely new to me.  I will be learning to develop in </w:t>
+        <w:t xml:space="preserve">I am new to IOS development so I will be learning many new things throughout this senior project.  I am primarily a windows user so developing on a Mac will be completely new to me.  I will be learning to develop in </w:t>
       </w:r>
       <w:proofErr w:type="spellStart"/>
       <w:r>
@@ -269,17 +260,16 @@
       </w:r>
       <w:proofErr w:type="spellEnd"/>
       <w:r>
-        <w:t xml:space="preserve"> which the development IDE that we will use to do the IOS development.  All of our coding as far as I can tell will be in Ob</w:t>
-      </w:r>
-      <w:r>
-        <w:t>jective-C.  Objective c is the object oriented version of the standard C language.  I have worked in C before so I will have this experience to help my development process, but there are still many new features in Objective-C that I am excited to learn.  I</w:t>
-      </w:r>
-      <w:r>
-        <w:t xml:space="preserve"> am sure that there are many other new technical functions that I will be learning throughout the semester, but those are just a few that I could think of.</w:t>
-      </w:r>
-    </w:p>
-    <w:p>
-      <w:pPr>
+        <w:t xml:space="preserve"> which the development IDE that we will use to do the IOS development.  All of our coding as far as I can tell will be in Objective-C.  Objective c is the object oriented version of the standard C language.  I have worked in C before so I will have this experience to help my development process, but there are still many new features in Objective-C that I am excited to learn.  I am sure that there are many other new technical functions that I will be learning throughout the semester, but those are j</w:t>
+      </w:r>
+      <w:r>
+        <w:t>ust a few that I could think of.</w:t>
+      </w:r>
+    </w:p>
+    <w:p>
+      <w:pPr>
+        <w:pStyle w:val="ListParagraph"/>
+        <w:ind w:left="1440"/>
         <w:jc w:val="both"/>
       </w:pPr>
     </w:p>
@@ -287,11 +277,78 @@
       <w:pPr>
         <w:jc w:val="both"/>
       </w:pPr>
-    </w:p>
-    <w:p>
-      <w:pPr>
+      <w:r>
+        <w:t>Josh Walker:</w:t>
+      </w:r>
+    </w:p>
+    <w:p>
+      <w:pPr>
+        <w:ind w:left="1440"/>
         <w:jc w:val="both"/>
       </w:pPr>
+      <w:r>
+        <w:t xml:space="preserve">I am also new to IOS development, so I will be </w:t>
+      </w:r>
+      <w:r>
+        <w:t xml:space="preserve">learning a lot throughout the </w:t>
+      </w:r>
+      <w:r>
+        <w:t>development of this application. I have really o</w:t>
+      </w:r>
+      <w:r>
+        <w:t xml:space="preserve">nly used mac technology on GVSU </w:t>
+      </w:r>
+      <w:r>
+        <w:t xml:space="preserve">language lab computers, so developing on a mac will be </w:t>
+      </w:r>
+      <w:proofErr w:type="gramStart"/>
+      <w:r>
+        <w:t>all new</w:t>
+      </w:r>
+      <w:proofErr w:type="gramEnd"/>
+      <w:r>
+        <w:t xml:space="preserve"> to me. I also don't know</w:t>
+      </w:r>
+      <w:r>
+        <w:t xml:space="preserve"> </w:t>
+      </w:r>
+      <w:r>
+        <w:t>anything about development using Objective-C, so I will be learning this language</w:t>
+      </w:r>
+      <w:r>
+        <w:t>, and l</w:t>
+      </w:r>
+      <w:r>
+        <w:t xml:space="preserve">earning how to program using the </w:t>
+      </w:r>
+      <w:proofErr w:type="spellStart"/>
+      <w:r>
+        <w:t>xCode</w:t>
+      </w:r>
+      <w:proofErr w:type="spellEnd"/>
+      <w:r>
+        <w:t xml:space="preserve"> IDE. In additi</w:t>
+      </w:r>
+      <w:r>
+        <w:t xml:space="preserve">on, I am excited to learn about the </w:t>
+      </w:r>
+      <w:r>
+        <w:t>MVC development model, as I have seen that it is a</w:t>
+      </w:r>
+      <w:r>
+        <w:t xml:space="preserve"> standard among most web-based </w:t>
+      </w:r>
+      <w:r>
+        <w:t xml:space="preserve">and mobile applications. I also plan on learning how to use GPS and </w:t>
+      </w:r>
+      <w:proofErr w:type="spellStart"/>
+      <w:r>
+        <w:t>geolocation</w:t>
+      </w:r>
+      <w:proofErr w:type="spellEnd"/>
+      <w:r>
+        <w:t xml:space="preserve"> to help meet the requirements of this project.</w:t>
+      </w:r>
     </w:p>
     <w:p>
       <w:pPr>
@@ -302,189 +359,109 @@
       <w:pPr>
         <w:jc w:val="both"/>
       </w:pPr>
-    </w:p>
-    <w:p>
-      <w:pPr>
+      <w:r>
+        <w:t>Nick Workman:</w:t>
+      </w:r>
+    </w:p>
+    <w:p>
+      <w:pPr>
+        <w:ind w:left="1440"/>
         <w:jc w:val="both"/>
       </w:pPr>
-    </w:p>
-    <w:p>
-      <w:pPr>
-        <w:jc w:val="both"/>
-      </w:pPr>
-      <w:r>
-        <w:t>Josh Walker:</w:t>
-      </w:r>
-    </w:p>
-    <w:p>
-      <w:pPr>
-        <w:jc w:val="both"/>
-      </w:pPr>
-      <w:r>
-        <w:tab/>
-      </w:r>
-      <w:r>
-        <w:tab/>
-        <w:t xml:space="preserve">I am also new to IOS development, so I will be learning a lot throughout the </w:t>
-      </w:r>
-      <w:r>
-        <w:tab/>
-      </w:r>
-      <w:r>
-        <w:tab/>
-      </w:r>
-      <w:r>
-        <w:tab/>
-      </w:r>
-      <w:r>
-        <w:tab/>
-        <w:t xml:space="preserve">development of this application. I have really only used mac technology on GVSU </w:t>
-      </w:r>
-    </w:p>
-    <w:p>
-      <w:pPr>
-        <w:jc w:val="both"/>
-      </w:pPr>
-      <w:r>
-        <w:tab/>
-      </w:r>
-      <w:r>
-        <w:tab/>
+      <w:bookmarkStart w:id="0" w:name="_GoBack"/>
+      <w:bookmarkEnd w:id="0"/>
+      <w:proofErr w:type="spellStart"/>
+      <w:r>
+        <w:t>Im</w:t>
+      </w:r>
+      <w:proofErr w:type="spellEnd"/>
+      <w:r>
+        <w:t xml:space="preserve"> excited about this project because I’ve always had a huge interest in in IOS development but never got around to actually doing it. I guess this is the ‘push’ that is really going to truly get me started. As for experience, I have done various simple tutorials in </w:t>
+      </w:r>
+      <w:proofErr w:type="spellStart"/>
+      <w:r>
+        <w:t>Xcode</w:t>
+      </w:r>
+      <w:proofErr w:type="spellEnd"/>
+      <w:r>
+        <w:t xml:space="preserve"> but haven’t </w:t>
       </w:r>
       <w:proofErr w:type="gramStart"/>
       <w:r>
-        <w:t>language</w:t>
+        <w:t>wrote</w:t>
       </w:r>
       <w:proofErr w:type="gramEnd"/>
       <w:r>
-        <w:t xml:space="preserve"> lab computers, so developing on a mac will be all new to me. I also don't know</w:t>
-      </w:r>
-    </w:p>
-    <w:p>
-      <w:pPr>
-        <w:jc w:val="both"/>
-      </w:pPr>
-      <w:r>
-        <w:tab/>
-      </w:r>
-      <w:r>
-        <w:tab/>
+        <w:t xml:space="preserve"> an application of my own. I currently work in .NET using C#, WPF, and SQL so I’m very interested in seeing how similar / different objective c really is. My main focus of this project is going to be ‘good design’. What I mean by this is the project is conceptually very simple but presenting the information in </w:t>
       </w:r>
       <w:proofErr w:type="gramStart"/>
       <w:r>
-        <w:t>anything</w:t>
+        <w:t>a</w:t>
       </w:r>
       <w:proofErr w:type="gramEnd"/>
       <w:r>
-        <w:t xml:space="preserve"> about development using Objective-C, so I will be learning this language</w:t>
-      </w:r>
-      <w:r>
-        <w:t>, and l</w:t>
-      </w:r>
-      <w:r>
-        <w:tab/>
-      </w:r>
-      <w:r>
-        <w:tab/>
-      </w:r>
-      <w:r>
-        <w:tab/>
-        <w:t xml:space="preserve">earning how to program using the </w:t>
+        <w:t xml:space="preserve"> intuitive and attractive way is going to be difficult. After taking CS 368 Usability and Design I truly see the importance of early design practices. I plan on sharing this information with the group and actually make something such as a storyboard, paper prototype, and or a mockup in </w:t>
       </w:r>
       <w:proofErr w:type="spellStart"/>
       <w:r>
-        <w:t>xCode</w:t>
+        <w:t>balsamiq</w:t>
       </w:r>
       <w:proofErr w:type="spellEnd"/>
       <w:r>
-        <w:t xml:space="preserve"> IDE. In addition, I am excited to learn about the</w:t>
-      </w:r>
-      <w:r>
-        <w:tab/>
-      </w:r>
-    </w:p>
-    <w:p>
-      <w:pPr>
-        <w:jc w:val="both"/>
-      </w:pPr>
-      <w:r>
-        <w:tab/>
-      </w:r>
-      <w:r>
-        <w:tab/>
-        <w:t xml:space="preserve">MVC development model, as I have seen that it is a standard among most web-based </w:t>
-      </w:r>
-      <w:r>
-        <w:tab/>
-      </w:r>
-    </w:p>
-    <w:p>
-      <w:pPr>
-        <w:jc w:val="both"/>
-      </w:pPr>
-      <w:r>
-        <w:tab/>
-      </w:r>
-      <w:r>
-        <w:tab/>
-      </w:r>
+        <w:t xml:space="preserve"> for our client. Doing so will give us multiple high level perspectives </w:t>
+      </w:r>
+      <w:r>
+        <w:lastRenderedPageBreak/>
+        <w:t>before we even start coding, resulting in overall better app</w:t>
+      </w:r>
+      <w:r>
+        <w:t xml:space="preserve"> in less time. On the more technical side I’m familiar with </w:t>
+      </w:r>
+      <w:proofErr w:type="spellStart"/>
       <w:proofErr w:type="gramStart"/>
       <w:r>
-        <w:t>and</w:t>
-      </w:r>
+        <w:t>mvp</w:t>
+      </w:r>
+      <w:proofErr w:type="spellEnd"/>
       <w:proofErr w:type="gramEnd"/>
       <w:r>
-        <w:t xml:space="preserve"> mobile applications. I also plan on learning how to use GPS and </w:t>
+        <w:t xml:space="preserve"> and </w:t>
       </w:r>
       <w:proofErr w:type="spellStart"/>
       <w:r>
-        <w:t>g</w:t>
-      </w:r>
-      <w:r>
-        <w:t>eolocation</w:t>
+        <w:t>mvvm</w:t>
       </w:r>
       <w:proofErr w:type="spellEnd"/>
       <w:r>
-        <w:t xml:space="preserve"> to </w:t>
-      </w:r>
-    </w:p>
-    <w:p>
-      <w:pPr>
-        <w:jc w:val="both"/>
-      </w:pPr>
-      <w:r>
-        <w:tab/>
-      </w:r>
-      <w:r>
-        <w:tab/>
-      </w:r>
-      <w:proofErr w:type="gramStart"/>
-      <w:r>
-        <w:t>help</w:t>
-      </w:r>
-      <w:proofErr w:type="gramEnd"/>
-      <w:r>
-        <w:t xml:space="preserve"> meet the requirements of this project.</w:t>
-      </w:r>
-    </w:p>
-    <w:p>
-      <w:pPr>
-        <w:jc w:val="both"/>
-      </w:pPr>
-    </w:p>
-    <w:p>
-      <w:pPr>
-        <w:jc w:val="both"/>
-      </w:pPr>
-      <w:r>
-        <w:lastRenderedPageBreak/>
-        <w:t>Nick Workman:</w:t>
-      </w:r>
-    </w:p>
-    <w:p>
-      <w:pPr>
-        <w:jc w:val="both"/>
-      </w:pPr>
+        <w:t xml:space="preserve"> models so the </w:t>
+      </w:r>
+      <w:proofErr w:type="spellStart"/>
+      <w:r>
+        <w:t>mvc</w:t>
+      </w:r>
+      <w:proofErr w:type="spellEnd"/>
+      <w:r>
+        <w:t xml:space="preserve"> should be pretty easy to pick up. I have no experience with the </w:t>
+      </w:r>
+      <w:proofErr w:type="spellStart"/>
+      <w:r>
+        <w:t>gps</w:t>
+      </w:r>
+      <w:proofErr w:type="spellEnd"/>
+      <w:r>
+        <w:t xml:space="preserve"> / location functions of the </w:t>
+      </w:r>
+      <w:proofErr w:type="spellStart"/>
+      <w:r>
+        <w:t>Iphone</w:t>
+      </w:r>
+      <w:proofErr w:type="spellEnd"/>
+      <w:r>
+        <w:t xml:space="preserve"> that will be a fun topic to cover, also might be very complicated if we decide to display rooms on the map as well. </w:t>
+      </w:r>
+      <w:r>
+        <w:t xml:space="preserve"> </w:t>
+      </w:r>
     </w:p>
     <w:p>
       <w:pPr>
@@ -520,12 +497,7 @@
       </w:r>
       <w:proofErr w:type="spellEnd"/>
       <w:r>
-        <w:t xml:space="preserve"> that I have no experience with, so again there’s plenty of material to learn from.</w:t>
-      </w:r>
-      <w:bookmarkStart w:id="0" w:name="_GoBack"/>
-      <w:bookmarkEnd w:id="0"/>
-      <w:r>
-        <w:t xml:space="preserve"> </w:t>
+        <w:t xml:space="preserve"> that I have no experience with, so again there’s plenty of material to learn from. </w:t>
       </w:r>
     </w:p>
     <w:sectPr>
@@ -540,7 +512,7 @@
 </file>
 
 <file path=word/numbering.xml><?xml version="1.0" encoding="utf-8"?>
-<w:numbering xmlns:wpc="http://schemas.microsoft.com/office/word/2010/wordprocessingCanvas" xmlns:mc="http://schemas.openxmlformats.org/markup-compatibility/2006" xmlns:o="urn:schemas-microsoft-com:office:office" xmlns:r="http://schemas.openxmlformats.org/officeDocument/2006/relationships" xmlns:m="http://schemas.openxmlformats.org/officeDocument/2006/math" xmlns:v="urn:schemas-microsoft-com:vml" xmlns:wp14="http://schemas.microsoft.com/office/word/2010/wordprocessingDrawing" xmlns:wp="http://schemas.openxmlformats.org/drawingml/2006/wordprocessingDrawing" xmlns:w10="urn:schemas-microsoft-com:office:word" xmlns:w="http://schemas.openxmlformats.org/wordprocessingml/2006/main" xmlns:w14="http://schemas.microsoft.com/office/word/2010/wordml" xmlns:wpg="http://schemas.microsoft.com/office/word/2010/wordprocessingGroup" xmlns:wpi="http://schemas.microsoft.com/office/word/2010/wordprocessingInk" xmlns:wne="http://schemas.microsoft.com/office/word/2006/wordml" xmlns:wps="http://schemas.microsoft.com/office/word/2010/wordprocessingShape" mc:Ignorable="w14 wp14">
+<w:numbering xmlns:wpc="http://schemas.microsoft.com/office/word/2010/wordprocessingCanvas" xmlns:mo="http://schemas.microsoft.com/office/mac/office/2008/main" xmlns:mc="http://schemas.openxmlformats.org/markup-compatibility/2006" xmlns:mv="urn:schemas-microsoft-com:mac:vml" xmlns:o="urn:schemas-microsoft-com:office:office" xmlns:r="http://schemas.openxmlformats.org/officeDocument/2006/relationships" xmlns:m="http://schemas.openxmlformats.org/officeDocument/2006/math" xmlns:v="urn:schemas-microsoft-com:vml" xmlns:wp14="http://schemas.microsoft.com/office/word/2010/wordprocessingDrawing" xmlns:wp="http://schemas.openxmlformats.org/drawingml/2006/wordprocessingDrawing" xmlns:w10="urn:schemas-microsoft-com:office:word" xmlns:w="http://schemas.openxmlformats.org/wordprocessingml/2006/main" xmlns:w14="http://schemas.microsoft.com/office/word/2010/wordml" xmlns:wpg="http://schemas.microsoft.com/office/word/2010/wordprocessingGroup" xmlns:wpi="http://schemas.microsoft.com/office/word/2010/wordprocessingInk" xmlns:wne="http://schemas.microsoft.com/office/word/2006/wordml" xmlns:wps="http://schemas.microsoft.com/office/word/2010/wordprocessingShape" mc:Ignorable="w14 wp14">
   <w:abstractNum w:abstractNumId="0">
     <w:nsid w:val="118550C9"/>
     <w:multiLevelType w:val="multilevel"/>
@@ -1382,7 +1354,7 @@
       </w:pPr>
     </w:pPrDefault>
   </w:docDefaults>
-  <w:latentStyles w:defLockedState="0" w:defUIPriority="99" w:defSemiHidden="1" w:defUnhideWhenUsed="1" w:defQFormat="0" w:count="267">
+  <w:latentStyles w:defLockedState="0" w:defUIPriority="99" w:defSemiHidden="1" w:defUnhideWhenUsed="1" w:defQFormat="0" w:count="276">
     <w:lsdException w:name="Normal" w:semiHidden="0" w:uiPriority="0" w:unhideWhenUsed="0" w:qFormat="1"/>
     <w:lsdException w:name="heading 1" w:semiHidden="0" w:uiPriority="9" w:unhideWhenUsed="0" w:qFormat="1"/>
     <w:lsdException w:name="heading 2" w:uiPriority="9" w:qFormat="1"/>
@@ -1651,7 +1623,7 @@
 </file>
 
 <file path=word/stylesWithEffects.xml><?xml version="1.0" encoding="utf-8"?>
-<w:styles xmlns:wpc="http://schemas.microsoft.com/office/word/2010/wordprocessingCanvas" xmlns:mc="http://schemas.openxmlformats.org/markup-compatibility/2006" xmlns:o="urn:schemas-microsoft-com:office:office" xmlns:r="http://schemas.openxmlformats.org/officeDocument/2006/relationships" xmlns:m="http://schemas.openxmlformats.org/officeDocument/2006/math" xmlns:v="urn:schemas-microsoft-com:vml" xmlns:wp14="http://schemas.microsoft.com/office/word/2010/wordprocessingDrawing" xmlns:wp="http://schemas.openxmlformats.org/drawingml/2006/wordprocessingDrawing" xmlns:w10="urn:schemas-microsoft-com:office:word" xmlns:w="http://schemas.openxmlformats.org/wordprocessingml/2006/main" xmlns:w14="http://schemas.microsoft.com/office/word/2010/wordml" xmlns:wpg="http://schemas.microsoft.com/office/word/2010/wordprocessingGroup" xmlns:wpi="http://schemas.microsoft.com/office/word/2010/wordprocessingInk" xmlns:wne="http://schemas.microsoft.com/office/word/2006/wordml" xmlns:wps="http://schemas.microsoft.com/office/word/2010/wordprocessingShape" mc:Ignorable="w14 wp14">
+<w:styles xmlns:wpc="http://schemas.microsoft.com/office/word/2010/wordprocessingCanvas" xmlns:mo="http://schemas.microsoft.com/office/mac/office/2008/main" xmlns:mc="http://schemas.openxmlformats.org/markup-compatibility/2006" xmlns:mv="urn:schemas-microsoft-com:mac:vml" xmlns:o="urn:schemas-microsoft-com:office:office" xmlns:r="http://schemas.openxmlformats.org/officeDocument/2006/relationships" xmlns:m="http://schemas.openxmlformats.org/officeDocument/2006/math" xmlns:v="urn:schemas-microsoft-com:vml" xmlns:wp14="http://schemas.microsoft.com/office/word/2010/wordprocessingDrawing" xmlns:wp="http://schemas.openxmlformats.org/drawingml/2006/wordprocessingDrawing" xmlns:w10="urn:schemas-microsoft-com:office:word" xmlns:w="http://schemas.openxmlformats.org/wordprocessingml/2006/main" xmlns:w14="http://schemas.microsoft.com/office/word/2010/wordml" xmlns:wpg="http://schemas.microsoft.com/office/word/2010/wordprocessingGroup" xmlns:wpi="http://schemas.microsoft.com/office/word/2010/wordprocessingInk" xmlns:wne="http://schemas.microsoft.com/office/word/2006/wordml" xmlns:wps="http://schemas.microsoft.com/office/word/2010/wordprocessingShape" mc:Ignorable="w14 wp14">
   <w:docDefaults>
     <w:rPrDefault>
       <w:rPr>
@@ -1667,7 +1639,7 @@
       </w:pPr>
     </w:pPrDefault>
   </w:docDefaults>
-  <w:latentStyles w:defLockedState="0" w:defUIPriority="99" w:defSemiHidden="1" w:defUnhideWhenUsed="1" w:defQFormat="0" w:count="267">
+  <w:latentStyles w:defLockedState="0" w:defUIPriority="99" w:defSemiHidden="1" w:defUnhideWhenUsed="1" w:defQFormat="0" w:count="276">
     <w:lsdException w:name="Normal" w:semiHidden="0" w:uiPriority="0" w:unhideWhenUsed="0" w:qFormat="1"/>
     <w:lsdException w:name="heading 1" w:semiHidden="0" w:uiPriority="9" w:unhideWhenUsed="0" w:qFormat="1"/>
     <w:lsdException w:name="heading 2" w:uiPriority="9" w:qFormat="1"/>
@@ -2130,7 +2102,7 @@
 </file>
 
 <file path=customXml/itemProps1.xml><?xml version="1.0" encoding="utf-8"?>
-<ds:datastoreItem xmlns:ds="http://schemas.openxmlformats.org/officeDocument/2006/customXml" ds:itemID="{EB4BB576-8772-4DFA-B923-408F11C63709}">
+<ds:datastoreItem xmlns:ds="http://schemas.openxmlformats.org/officeDocument/2006/customXml" ds:itemID="{F4A05102-F4BE-B44E-9E15-1977E430E218}">
   <ds:schemaRefs>
     <ds:schemaRef ds:uri="http://schemas.openxmlformats.org/officeDocument/2006/bibliography"/>
   </ds:schemaRefs>

</xml_diff>